<commit_message>
Add flat prior results to benefit tables
</commit_message>
<xml_diff>
--- a/benefit_table_RD.docx
+++ b/benefit_table_RD.docx
@@ -151,7 +151,37 @@
                 <w:sz w:val="20"/>
                 <w:szCs w:val="20"/>
               </w:rPr>
-              <w:t>Posterior probability that the true RD is greater than the specified threshold</w:t>
+              <w:t xml:space="preserve">Posterior probability that the true </w:t>
+            </w:r>
+            <w:r>
+              <w:rPr>
+                <w:rFonts w:ascii="Arial" w:eastAsia="Arial" w:hAnsi="Arial" w:cs="Arial"/>
+                <w:b/>
+                <w:color w:val="000000"/>
+                <w:sz w:val="20"/>
+                <w:szCs w:val="20"/>
+              </w:rPr>
+              <w:t>A</w:t>
+            </w:r>
+            <w:r>
+              <w:rPr>
+                <w:rFonts w:ascii="Arial" w:eastAsia="Arial" w:hAnsi="Arial" w:cs="Arial"/>
+                <w:b/>
+                <w:color w:val="000000"/>
+                <w:sz w:val="20"/>
+                <w:szCs w:val="20"/>
+              </w:rPr>
+              <w:t>RD is greater than the specified threshold</w:t>
+            </w:r>
+            <w:r>
+              <w:rPr>
+                <w:rFonts w:ascii="Arial" w:eastAsia="Arial" w:hAnsi="Arial" w:cs="Arial"/>
+                <w:b/>
+                <w:color w:val="000000"/>
+                <w:sz w:val="20"/>
+                <w:szCs w:val="20"/>
+              </w:rPr>
+              <w:t>, %</w:t>
             </w:r>
           </w:p>
         </w:tc>
@@ -309,7 +339,29 @@
                 <w:sz w:val="20"/>
                 <w:szCs w:val="20"/>
               </w:rPr>
-              <w:t xml:space="preserve"> RD (95% CrI)</w:t>
+              <w:t xml:space="preserve"> RD (95% </w:t>
+            </w:r>
+            <w:proofErr w:type="spellStart"/>
+            <w:r>
+              <w:rPr>
+                <w:rFonts w:ascii="Arial" w:eastAsia="Arial" w:hAnsi="Arial" w:cs="Arial"/>
+                <w:b/>
+                <w:color w:val="000000"/>
+                <w:sz w:val="20"/>
+                <w:szCs w:val="20"/>
+              </w:rPr>
+              <w:t>CrI</w:t>
+            </w:r>
+            <w:proofErr w:type="spellEnd"/>
+            <w:r>
+              <w:rPr>
+                <w:rFonts w:ascii="Arial" w:eastAsia="Arial" w:hAnsi="Arial" w:cs="Arial"/>
+                <w:b/>
+                <w:color w:val="000000"/>
+                <w:sz w:val="20"/>
+                <w:szCs w:val="20"/>
+              </w:rPr>
+              <w:t>)</w:t>
             </w:r>
           </w:p>
         </w:tc>
@@ -360,6 +412,16 @@
               </w:rPr>
               <w:t>0</w:t>
             </w:r>
+            <w:r>
+              <w:rPr>
+                <w:rFonts w:ascii="Arial" w:eastAsia="Arial" w:hAnsi="Arial" w:cs="Arial"/>
+                <w:b/>
+                <w:color w:val="000000"/>
+                <w:sz w:val="20"/>
+                <w:szCs w:val="20"/>
+              </w:rPr>
+              <w:t>%</w:t>
+            </w:r>
           </w:p>
         </w:tc>
         <w:tc>
@@ -407,7 +469,17 @@
                 <w:sz w:val="20"/>
                 <w:szCs w:val="20"/>
               </w:rPr>
-              <w:t>0.02</w:t>
+              <w:t>2</w:t>
+            </w:r>
+            <w:r>
+              <w:rPr>
+                <w:rFonts w:ascii="Arial" w:eastAsia="Arial" w:hAnsi="Arial" w:cs="Arial"/>
+                <w:b/>
+                <w:color w:val="000000"/>
+                <w:sz w:val="20"/>
+                <w:szCs w:val="20"/>
+              </w:rPr>
+              <w:t>%</w:t>
             </w:r>
           </w:p>
         </w:tc>
@@ -456,7 +528,17 @@
                 <w:sz w:val="20"/>
                 <w:szCs w:val="20"/>
               </w:rPr>
-              <w:t>0.05</w:t>
+              <w:t>5</w:t>
+            </w:r>
+            <w:r>
+              <w:rPr>
+                <w:rFonts w:ascii="Arial" w:eastAsia="Arial" w:hAnsi="Arial" w:cs="Arial"/>
+                <w:b/>
+                <w:color w:val="000000"/>
+                <w:sz w:val="20"/>
+                <w:szCs w:val="20"/>
+              </w:rPr>
+              <w:t>%</w:t>
             </w:r>
           </w:p>
         </w:tc>
@@ -505,7 +587,7 @@
                 <w:sz w:val="20"/>
                 <w:szCs w:val="20"/>
               </w:rPr>
-              <w:t>0.1</w:t>
+              <w:t>10%</w:t>
             </w:r>
           </w:p>
         </w:tc>
@@ -554,7 +636,27 @@
                 <w:sz w:val="20"/>
                 <w:szCs w:val="20"/>
               </w:rPr>
-              <w:t>0.15</w:t>
+              <w:t>1</w:t>
+            </w:r>
+            <w:r>
+              <w:rPr>
+                <w:rFonts w:ascii="Arial" w:eastAsia="Arial" w:hAnsi="Arial" w:cs="Arial"/>
+                <w:b/>
+                <w:color w:val="000000"/>
+                <w:sz w:val="20"/>
+                <w:szCs w:val="20"/>
+              </w:rPr>
+              <w:t>5</w:t>
+            </w:r>
+            <w:r>
+              <w:rPr>
+                <w:rFonts w:ascii="Arial" w:eastAsia="Arial" w:hAnsi="Arial" w:cs="Arial"/>
+                <w:b/>
+                <w:color w:val="000000"/>
+                <w:sz w:val="20"/>
+                <w:szCs w:val="20"/>
+              </w:rPr>
+              <w:t>%</w:t>
             </w:r>
           </w:p>
         </w:tc>
@@ -584,19 +686,20 @@
               <w:spacing w:before="100" w:after="100"/>
               <w:ind w:left="100" w:right="100"/>
               <w:rPr>
-                <w:rFonts w:ascii="Arial" w:hAnsi="Arial" w:cs="Arial"/>
-                <w:sz w:val="20"/>
-                <w:szCs w:val="20"/>
-              </w:rPr>
-            </w:pPr>
-            <w:r>
-              <w:rPr>
-                <w:rFonts w:ascii="Arial" w:eastAsia="Arial" w:hAnsi="Arial" w:cs="Arial"/>
-                <w:color w:val="000000"/>
-                <w:sz w:val="20"/>
-                <w:szCs w:val="20"/>
-              </w:rPr>
-              <w:t>Optimistic</w:t>
+                <w:rFonts w:ascii="Arial" w:eastAsia="Arial" w:hAnsi="Arial" w:cs="Arial"/>
+                <w:color w:val="000000"/>
+                <w:sz w:val="20"/>
+                <w:szCs w:val="20"/>
+              </w:rPr>
+            </w:pPr>
+            <w:r>
+              <w:rPr>
+                <w:rFonts w:ascii="Arial" w:eastAsia="Arial" w:hAnsi="Arial" w:cs="Arial"/>
+                <w:color w:val="000000"/>
+                <w:sz w:val="20"/>
+                <w:szCs w:val="20"/>
+              </w:rPr>
+              <w:t>Flat Prior</w:t>
             </w:r>
           </w:p>
         </w:tc>
@@ -620,19 +723,20 @@
               <w:spacing w:before="100" w:after="100"/>
               <w:ind w:left="100" w:right="100"/>
               <w:rPr>
-                <w:rFonts w:ascii="Arial" w:hAnsi="Arial" w:cs="Arial"/>
-                <w:sz w:val="20"/>
-                <w:szCs w:val="20"/>
-              </w:rPr>
-            </w:pPr>
-            <w:r>
-              <w:rPr>
-                <w:rFonts w:ascii="Arial" w:eastAsia="Arial" w:hAnsi="Arial" w:cs="Arial"/>
-                <w:color w:val="000000"/>
-                <w:sz w:val="20"/>
-                <w:szCs w:val="20"/>
-              </w:rPr>
-              <w:t>Weak</w:t>
+                <w:rFonts w:ascii="Arial" w:eastAsia="Arial" w:hAnsi="Arial" w:cs="Arial"/>
+                <w:color w:val="000000"/>
+                <w:sz w:val="20"/>
+                <w:szCs w:val="20"/>
+              </w:rPr>
+            </w:pPr>
+            <w:r>
+              <w:rPr>
+                <w:rFonts w:ascii="Arial" w:eastAsia="Arial" w:hAnsi="Arial" w:cs="Arial"/>
+                <w:color w:val="000000"/>
+                <w:sz w:val="20"/>
+                <w:szCs w:val="20"/>
+              </w:rPr>
+              <w:t>Minimal</w:t>
             </w:r>
           </w:p>
         </w:tc>
@@ -656,19 +760,20 @@
               <w:spacing w:before="100" w:after="100"/>
               <w:ind w:left="100" w:right="100"/>
               <w:rPr>
-                <w:rFonts w:ascii="Arial" w:hAnsi="Arial" w:cs="Arial"/>
-                <w:sz w:val="20"/>
-                <w:szCs w:val="20"/>
-              </w:rPr>
-            </w:pPr>
-            <w:r>
-              <w:rPr>
-                <w:rFonts w:ascii="Arial" w:eastAsia="Arial" w:hAnsi="Arial" w:cs="Arial"/>
-                <w:color w:val="000000"/>
-                <w:sz w:val="20"/>
-                <w:szCs w:val="20"/>
-              </w:rPr>
-              <w:t>0.05 (-0.02, 0.12)</w:t>
+                <w:rFonts w:ascii="Arial" w:eastAsia="Arial" w:hAnsi="Arial" w:cs="Arial"/>
+                <w:color w:val="000000"/>
+                <w:sz w:val="20"/>
+                <w:szCs w:val="20"/>
+              </w:rPr>
+            </w:pPr>
+            <w:r>
+              <w:rPr>
+                <w:rFonts w:ascii="Arial" w:eastAsia="Arial" w:hAnsi="Arial" w:cs="Arial"/>
+                <w:color w:val="000000"/>
+                <w:sz w:val="20"/>
+                <w:szCs w:val="20"/>
+              </w:rPr>
+              <w:t>6.8 (-1.9, 15.4)</w:t>
             </w:r>
           </w:p>
         </w:tc>
@@ -693,19 +798,20 @@
               <w:ind w:left="100" w:right="100"/>
               <w:jc w:val="right"/>
               <w:rPr>
-                <w:rFonts w:ascii="Arial" w:hAnsi="Arial" w:cs="Arial"/>
-                <w:sz w:val="20"/>
-                <w:szCs w:val="20"/>
-              </w:rPr>
-            </w:pPr>
-            <w:r>
-              <w:rPr>
-                <w:rFonts w:ascii="Arial" w:eastAsia="Arial" w:hAnsi="Arial" w:cs="Arial"/>
-                <w:color w:val="000000"/>
-                <w:sz w:val="20"/>
-                <w:szCs w:val="20"/>
-              </w:rPr>
-              <w:t>93</w:t>
+                <w:rFonts w:ascii="Arial" w:eastAsia="Arial" w:hAnsi="Arial" w:cs="Arial"/>
+                <w:color w:val="000000"/>
+                <w:sz w:val="20"/>
+                <w:szCs w:val="20"/>
+              </w:rPr>
+            </w:pPr>
+            <w:r>
+              <w:rPr>
+                <w:rFonts w:ascii="Arial" w:eastAsia="Arial" w:hAnsi="Arial" w:cs="Arial"/>
+                <w:color w:val="000000"/>
+                <w:sz w:val="20"/>
+                <w:szCs w:val="20"/>
+              </w:rPr>
+              <w:t>94</w:t>
             </w:r>
           </w:p>
         </w:tc>
@@ -730,19 +836,20 @@
               <w:ind w:left="100" w:right="100"/>
               <w:jc w:val="right"/>
               <w:rPr>
-                <w:rFonts w:ascii="Arial" w:hAnsi="Arial" w:cs="Arial"/>
-                <w:sz w:val="20"/>
-                <w:szCs w:val="20"/>
-              </w:rPr>
-            </w:pPr>
-            <w:r>
-              <w:rPr>
-                <w:rFonts w:ascii="Arial" w:eastAsia="Arial" w:hAnsi="Arial" w:cs="Arial"/>
-                <w:color w:val="000000"/>
-                <w:sz w:val="20"/>
-                <w:szCs w:val="20"/>
-              </w:rPr>
-              <w:t>82</w:t>
+                <w:rFonts w:ascii="Arial" w:eastAsia="Arial" w:hAnsi="Arial" w:cs="Arial"/>
+                <w:color w:val="000000"/>
+                <w:sz w:val="20"/>
+                <w:szCs w:val="20"/>
+              </w:rPr>
+            </w:pPr>
+            <w:r>
+              <w:rPr>
+                <w:rFonts w:ascii="Arial" w:eastAsia="Arial" w:hAnsi="Arial" w:cs="Arial"/>
+                <w:color w:val="000000"/>
+                <w:sz w:val="20"/>
+                <w:szCs w:val="20"/>
+              </w:rPr>
+              <w:t>86</w:t>
             </w:r>
           </w:p>
         </w:tc>
@@ -767,19 +874,20 @@
               <w:ind w:left="100" w:right="100"/>
               <w:jc w:val="right"/>
               <w:rPr>
-                <w:rFonts w:ascii="Arial" w:hAnsi="Arial" w:cs="Arial"/>
-                <w:sz w:val="20"/>
-                <w:szCs w:val="20"/>
-              </w:rPr>
-            </w:pPr>
-            <w:r>
-              <w:rPr>
-                <w:rFonts w:ascii="Arial" w:eastAsia="Arial" w:hAnsi="Arial" w:cs="Arial"/>
-                <w:color w:val="000000"/>
-                <w:sz w:val="20"/>
-                <w:szCs w:val="20"/>
-              </w:rPr>
-              <w:t>52</w:t>
+                <w:rFonts w:ascii="Arial" w:eastAsia="Arial" w:hAnsi="Arial" w:cs="Arial"/>
+                <w:color w:val="000000"/>
+                <w:sz w:val="20"/>
+                <w:szCs w:val="20"/>
+              </w:rPr>
+            </w:pPr>
+            <w:r>
+              <w:rPr>
+                <w:rFonts w:ascii="Arial" w:eastAsia="Arial" w:hAnsi="Arial" w:cs="Arial"/>
+                <w:color w:val="000000"/>
+                <w:sz w:val="20"/>
+                <w:szCs w:val="20"/>
+              </w:rPr>
+              <w:t>66</w:t>
             </w:r>
           </w:p>
         </w:tc>
@@ -804,19 +912,20 @@
               <w:ind w:left="100" w:right="100"/>
               <w:jc w:val="right"/>
               <w:rPr>
-                <w:rFonts w:ascii="Arial" w:hAnsi="Arial" w:cs="Arial"/>
-                <w:sz w:val="20"/>
-                <w:szCs w:val="20"/>
-              </w:rPr>
-            </w:pPr>
-            <w:r>
-              <w:rPr>
-                <w:rFonts w:ascii="Arial" w:eastAsia="Arial" w:hAnsi="Arial" w:cs="Arial"/>
-                <w:color w:val="000000"/>
-                <w:sz w:val="20"/>
-                <w:szCs w:val="20"/>
-              </w:rPr>
-              <w:t>8</w:t>
+                <w:rFonts w:ascii="Arial" w:eastAsia="Arial" w:hAnsi="Arial" w:cs="Arial"/>
+                <w:color w:val="000000"/>
+                <w:sz w:val="20"/>
+                <w:szCs w:val="20"/>
+              </w:rPr>
+            </w:pPr>
+            <w:r>
+              <w:rPr>
+                <w:rFonts w:ascii="Arial" w:eastAsia="Arial" w:hAnsi="Arial" w:cs="Arial"/>
+                <w:color w:val="000000"/>
+                <w:sz w:val="20"/>
+                <w:szCs w:val="20"/>
+              </w:rPr>
+              <w:t>23</w:t>
             </w:r>
           </w:p>
         </w:tc>
@@ -841,19 +950,20 @@
               <w:ind w:left="100" w:right="100"/>
               <w:jc w:val="right"/>
               <w:rPr>
-                <w:rFonts w:ascii="Arial" w:hAnsi="Arial" w:cs="Arial"/>
-                <w:sz w:val="20"/>
-                <w:szCs w:val="20"/>
-              </w:rPr>
-            </w:pPr>
-            <w:r>
-              <w:rPr>
-                <w:rFonts w:ascii="Arial" w:eastAsia="Arial" w:hAnsi="Arial" w:cs="Arial"/>
-                <w:color w:val="000000"/>
-                <w:sz w:val="20"/>
-                <w:szCs w:val="20"/>
-              </w:rPr>
-              <w:t>0</w:t>
+                <w:rFonts w:ascii="Arial" w:eastAsia="Arial" w:hAnsi="Arial" w:cs="Arial"/>
+                <w:color w:val="000000"/>
+                <w:sz w:val="20"/>
+                <w:szCs w:val="20"/>
+              </w:rPr>
+            </w:pPr>
+            <w:r>
+              <w:rPr>
+                <w:rFonts w:ascii="Arial" w:eastAsia="Arial" w:hAnsi="Arial" w:cs="Arial"/>
+                <w:color w:val="000000"/>
+                <w:sz w:val="20"/>
+                <w:szCs w:val="20"/>
+              </w:rPr>
+              <w:t>3</w:t>
             </w:r>
           </w:p>
         </w:tc>
@@ -885,6 +995,15 @@
                 <w:szCs w:val="20"/>
               </w:rPr>
             </w:pPr>
+            <w:r>
+              <w:rPr>
+                <w:rFonts w:ascii="Arial" w:eastAsia="Arial" w:hAnsi="Arial" w:cs="Arial"/>
+                <w:color w:val="000000"/>
+                <w:sz w:val="20"/>
+                <w:szCs w:val="20"/>
+              </w:rPr>
+              <w:t>Optimistic</w:t>
+            </w:r>
           </w:p>
         </w:tc>
         <w:tc>
@@ -916,7 +1035,7 @@
                 <w:sz w:val="20"/>
                 <w:szCs w:val="20"/>
               </w:rPr>
-              <w:t>Moderate</w:t>
+              <w:t>Weak</w:t>
             </w:r>
           </w:p>
         </w:tc>
@@ -949,7 +1068,7 @@
                 <w:sz w:val="20"/>
                 <w:szCs w:val="20"/>
               </w:rPr>
-              <w:t>0.04 (-0.01, 0.09)</w:t>
+              <w:t>0.05 (-0.02, 0.12)</w:t>
             </w:r>
           </w:p>
         </w:tc>
@@ -983,7 +1102,7 @@
                 <w:sz w:val="20"/>
                 <w:szCs w:val="20"/>
               </w:rPr>
-              <w:t>95</w:t>
+              <w:t>93</w:t>
             </w:r>
           </w:p>
         </w:tc>
@@ -1017,7 +1136,7 @@
                 <w:sz w:val="20"/>
                 <w:szCs w:val="20"/>
               </w:rPr>
-              <w:t>79</w:t>
+              <w:t>82</w:t>
             </w:r>
           </w:p>
         </w:tc>
@@ -1051,7 +1170,7 @@
                 <w:sz w:val="20"/>
                 <w:szCs w:val="20"/>
               </w:rPr>
-              <w:t>33</w:t>
+              <w:t>52</w:t>
             </w:r>
           </w:p>
         </w:tc>
@@ -1085,7 +1204,7 @@
                 <w:sz w:val="20"/>
                 <w:szCs w:val="20"/>
               </w:rPr>
-              <w:t>1</w:t>
+              <w:t>8</w:t>
             </w:r>
           </w:p>
         </w:tc>
@@ -1182,7 +1301,7 @@
                 <w:sz w:val="20"/>
                 <w:szCs w:val="20"/>
               </w:rPr>
-              <w:t>Strong</w:t>
+              <w:t>Moderate</w:t>
             </w:r>
           </w:p>
         </w:tc>
@@ -1215,16 +1334,7 @@
                 <w:sz w:val="20"/>
                 <w:szCs w:val="20"/>
               </w:rPr>
-              <w:t>0.03 (0</w:t>
-            </w:r>
-            <w:r>
-              <w:rPr>
-                <w:rFonts w:ascii="Arial" w:eastAsia="Arial" w:hAnsi="Arial" w:cs="Arial"/>
-                <w:color w:val="000000"/>
-                <w:sz w:val="20"/>
-                <w:szCs w:val="20"/>
-              </w:rPr>
-              <w:t>, 0.07)</w:t>
+              <w:t>0.04 (-0.01, 0.09)</w:t>
             </w:r>
           </w:p>
         </w:tc>
@@ -1258,7 +1368,7 @@
                 <w:sz w:val="20"/>
                 <w:szCs w:val="20"/>
               </w:rPr>
-              <w:t>98</w:t>
+              <w:t>95</w:t>
             </w:r>
           </w:p>
         </w:tc>
@@ -1292,7 +1402,7 @@
                 <w:sz w:val="20"/>
                 <w:szCs w:val="20"/>
               </w:rPr>
-              <w:t>81</w:t>
+              <w:t>79</w:t>
             </w:r>
           </w:p>
         </w:tc>
@@ -1326,7 +1436,7 @@
                 <w:sz w:val="20"/>
                 <w:szCs w:val="20"/>
               </w:rPr>
-              <w:t>17</w:t>
+              <w:t>33</w:t>
             </w:r>
           </w:p>
         </w:tc>
@@ -1360,7 +1470,7 @@
                 <w:sz w:val="20"/>
                 <w:szCs w:val="20"/>
               </w:rPr>
-              <w:t>0</w:t>
+              <w:t>1</w:t>
             </w:r>
           </w:p>
         </w:tc>
@@ -1426,15 +1536,6 @@
                 <w:szCs w:val="20"/>
               </w:rPr>
             </w:pPr>
-            <w:r>
-              <w:rPr>
-                <w:rFonts w:ascii="Arial" w:eastAsia="Arial" w:hAnsi="Arial" w:cs="Arial"/>
-                <w:color w:val="000000"/>
-                <w:sz w:val="20"/>
-                <w:szCs w:val="20"/>
-              </w:rPr>
-              <w:t>Neutral</w:t>
-            </w:r>
           </w:p>
         </w:tc>
         <w:tc>
@@ -1466,7 +1567,7 @@
                 <w:sz w:val="20"/>
                 <w:szCs w:val="20"/>
               </w:rPr>
-              <w:t>Weak</w:t>
+              <w:t>Strong</w:t>
             </w:r>
           </w:p>
         </w:tc>
@@ -1499,7 +1600,7 @@
                 <w:sz w:val="20"/>
                 <w:szCs w:val="20"/>
               </w:rPr>
-              <w:t>0.07 (-0.02, 0.15)</w:t>
+              <w:t>0.03 (0, 0.07)</w:t>
             </w:r>
           </w:p>
         </w:tc>
@@ -1533,7 +1634,7 @@
                 <w:sz w:val="20"/>
                 <w:szCs w:val="20"/>
               </w:rPr>
-              <w:t>94</w:t>
+              <w:t>98</w:t>
             </w:r>
           </w:p>
         </w:tc>
@@ -1567,7 +1668,7 @@
                 <w:sz w:val="20"/>
                 <w:szCs w:val="20"/>
               </w:rPr>
-              <w:t>85</w:t>
+              <w:t>81</w:t>
             </w:r>
           </w:p>
         </w:tc>
@@ -1601,7 +1702,7 @@
                 <w:sz w:val="20"/>
                 <w:szCs w:val="20"/>
               </w:rPr>
-              <w:t>65</w:t>
+              <w:t>17</w:t>
             </w:r>
           </w:p>
         </w:tc>
@@ -1635,7 +1736,7 @@
                 <w:sz w:val="20"/>
                 <w:szCs w:val="20"/>
               </w:rPr>
-              <w:t>23</w:t>
+              <w:t>0</w:t>
             </w:r>
           </w:p>
         </w:tc>
@@ -1669,7 +1770,7 @@
                 <w:sz w:val="20"/>
                 <w:szCs w:val="20"/>
               </w:rPr>
-              <w:t>3</w:t>
+              <w:t>0</w:t>
             </w:r>
           </w:p>
         </w:tc>
@@ -1701,6 +1802,15 @@
                 <w:szCs w:val="20"/>
               </w:rPr>
             </w:pPr>
+            <w:r>
+              <w:rPr>
+                <w:rFonts w:ascii="Arial" w:eastAsia="Arial" w:hAnsi="Arial" w:cs="Arial"/>
+                <w:color w:val="000000"/>
+                <w:sz w:val="20"/>
+                <w:szCs w:val="20"/>
+              </w:rPr>
+              <w:t>Neutral</w:t>
+            </w:r>
           </w:p>
         </w:tc>
         <w:tc>
@@ -1732,7 +1842,7 @@
                 <w:sz w:val="20"/>
                 <w:szCs w:val="20"/>
               </w:rPr>
-              <w:t>Moderate</w:t>
+              <w:t>Weak</w:t>
             </w:r>
           </w:p>
         </w:tc>
@@ -1765,25 +1875,7 @@
                 <w:sz w:val="20"/>
                 <w:szCs w:val="20"/>
               </w:rPr>
-              <w:t>0.03 (-0.03, 0.1</w:t>
-            </w:r>
-            <w:r>
-              <w:rPr>
-                <w:rFonts w:ascii="Arial" w:eastAsia="Arial" w:hAnsi="Arial" w:cs="Arial"/>
-                <w:color w:val="000000"/>
-                <w:sz w:val="20"/>
-                <w:szCs w:val="20"/>
-              </w:rPr>
-              <w:t>0</w:t>
-            </w:r>
-            <w:r>
-              <w:rPr>
-                <w:rFonts w:ascii="Arial" w:eastAsia="Arial" w:hAnsi="Arial" w:cs="Arial"/>
-                <w:color w:val="000000"/>
-                <w:sz w:val="20"/>
-                <w:szCs w:val="20"/>
-              </w:rPr>
-              <w:t>)</w:t>
+              <w:t>0.07 (-0.02, 0.15)</w:t>
             </w:r>
           </w:p>
         </w:tc>
@@ -1817,7 +1909,7 @@
                 <w:sz w:val="20"/>
                 <w:szCs w:val="20"/>
               </w:rPr>
-              <w:t>86</w:t>
+              <w:t>94</w:t>
             </w:r>
           </w:p>
         </w:tc>
@@ -1851,7 +1943,7 @@
                 <w:sz w:val="20"/>
                 <w:szCs w:val="20"/>
               </w:rPr>
-              <w:t>67</w:t>
+              <w:t>85</w:t>
             </w:r>
           </w:p>
         </w:tc>
@@ -1885,7 +1977,7 @@
                 <w:sz w:val="20"/>
                 <w:szCs w:val="20"/>
               </w:rPr>
-              <w:t>32</w:t>
+              <w:t>65</w:t>
             </w:r>
           </w:p>
         </w:tc>
@@ -1919,7 +2011,7 @@
                 <w:sz w:val="20"/>
                 <w:szCs w:val="20"/>
               </w:rPr>
-              <w:t>2</w:t>
+              <w:t>23</w:t>
             </w:r>
           </w:p>
         </w:tc>
@@ -1953,7 +2045,7 @@
                 <w:sz w:val="20"/>
                 <w:szCs w:val="20"/>
               </w:rPr>
-              <w:t>0</w:t>
+              <w:t>3</w:t>
             </w:r>
           </w:p>
         </w:tc>
@@ -2016,7 +2108,7 @@
                 <w:sz w:val="20"/>
                 <w:szCs w:val="20"/>
               </w:rPr>
-              <w:t>Strong</w:t>
+              <w:t>Moderate</w:t>
             </w:r>
           </w:p>
         </w:tc>
@@ -2049,7 +2141,25 @@
                 <w:sz w:val="20"/>
                 <w:szCs w:val="20"/>
               </w:rPr>
-              <w:t>0.02 (-0.03, 0.06)</w:t>
+              <w:t>0.03 (-0.03, 0.1</w:t>
+            </w:r>
+            <w:r>
+              <w:rPr>
+                <w:rFonts w:ascii="Arial" w:eastAsia="Arial" w:hAnsi="Arial" w:cs="Arial"/>
+                <w:color w:val="000000"/>
+                <w:sz w:val="20"/>
+                <w:szCs w:val="20"/>
+              </w:rPr>
+              <w:t>0</w:t>
+            </w:r>
+            <w:r>
+              <w:rPr>
+                <w:rFonts w:ascii="Arial" w:eastAsia="Arial" w:hAnsi="Arial" w:cs="Arial"/>
+                <w:color w:val="000000"/>
+                <w:sz w:val="20"/>
+                <w:szCs w:val="20"/>
+              </w:rPr>
+              <w:t>)</w:t>
             </w:r>
           </w:p>
         </w:tc>
@@ -2083,7 +2193,7 @@
                 <w:sz w:val="20"/>
                 <w:szCs w:val="20"/>
               </w:rPr>
-              <w:t>78</w:t>
+              <w:t>86</w:t>
             </w:r>
           </w:p>
         </w:tc>
@@ -2117,7 +2227,7 @@
                 <w:sz w:val="20"/>
                 <w:szCs w:val="20"/>
               </w:rPr>
-              <w:t>45</w:t>
+              <w:t>67</w:t>
             </w:r>
           </w:p>
         </w:tc>
@@ -2151,7 +2261,7 @@
                 <w:sz w:val="20"/>
                 <w:szCs w:val="20"/>
               </w:rPr>
-              <w:t>8</w:t>
+              <w:t>32</w:t>
             </w:r>
           </w:p>
         </w:tc>
@@ -2185,7 +2295,7 @@
                 <w:sz w:val="20"/>
                 <w:szCs w:val="20"/>
               </w:rPr>
-              <w:t>0</w:t>
+              <w:t>2</w:t>
             </w:r>
           </w:p>
         </w:tc>
@@ -2251,15 +2361,6 @@
                 <w:szCs w:val="20"/>
               </w:rPr>
             </w:pPr>
-            <w:r>
-              <w:rPr>
-                <w:rFonts w:ascii="Arial" w:eastAsia="Arial" w:hAnsi="Arial" w:cs="Arial"/>
-                <w:color w:val="000000"/>
-                <w:sz w:val="20"/>
-                <w:szCs w:val="20"/>
-              </w:rPr>
-              <w:t>Pessimistic</w:t>
-            </w:r>
           </w:p>
         </w:tc>
         <w:tc>
@@ -2291,7 +2392,7 @@
                 <w:sz w:val="20"/>
                 <w:szCs w:val="20"/>
               </w:rPr>
-              <w:t>Weak</w:t>
+              <w:t>Strong</w:t>
             </w:r>
           </w:p>
         </w:tc>
@@ -2324,8 +2425,135 @@
                 <w:sz w:val="20"/>
                 <w:szCs w:val="20"/>
               </w:rPr>
-              <w:t>0.03 (-0.04, 0.1</w:t>
-            </w:r>
+              <w:t>0.02 (-0.03, 0.06)</w:t>
+            </w:r>
+          </w:p>
+        </w:tc>
+        <w:tc>
+          <w:tcPr>
+            <w:tcW w:w="852" w:type="dxa"/>
+            <w:shd w:val="clear" w:color="auto" w:fill="auto"/>
+            <w:tcMar>
+              <w:top w:w="0" w:type="dxa"/>
+              <w:left w:w="0" w:type="dxa"/>
+              <w:bottom w:w="0" w:type="dxa"/>
+              <w:right w:w="0" w:type="dxa"/>
+            </w:tcMar>
+            <w:vAlign w:val="center"/>
+          </w:tcPr>
+          <w:p>
+            <w:pPr>
+              <w:spacing w:before="100" w:after="100"/>
+              <w:ind w:left="100" w:right="100"/>
+              <w:jc w:val="right"/>
+              <w:rPr>
+                <w:rFonts w:ascii="Arial" w:hAnsi="Arial" w:cs="Arial"/>
+                <w:sz w:val="20"/>
+                <w:szCs w:val="20"/>
+              </w:rPr>
+            </w:pPr>
+            <w:r>
+              <w:rPr>
+                <w:rFonts w:ascii="Arial" w:eastAsia="Arial" w:hAnsi="Arial" w:cs="Arial"/>
+                <w:color w:val="000000"/>
+                <w:sz w:val="20"/>
+                <w:szCs w:val="20"/>
+              </w:rPr>
+              <w:t>78</w:t>
+            </w:r>
+          </w:p>
+        </w:tc>
+        <w:tc>
+          <w:tcPr>
+            <w:tcW w:w="853" w:type="dxa"/>
+            <w:shd w:val="clear" w:color="auto" w:fill="auto"/>
+            <w:tcMar>
+              <w:top w:w="0" w:type="dxa"/>
+              <w:left w:w="0" w:type="dxa"/>
+              <w:bottom w:w="0" w:type="dxa"/>
+              <w:right w:w="0" w:type="dxa"/>
+            </w:tcMar>
+            <w:vAlign w:val="center"/>
+          </w:tcPr>
+          <w:p>
+            <w:pPr>
+              <w:spacing w:before="100" w:after="100"/>
+              <w:ind w:left="100" w:right="100"/>
+              <w:jc w:val="right"/>
+              <w:rPr>
+                <w:rFonts w:ascii="Arial" w:hAnsi="Arial" w:cs="Arial"/>
+                <w:sz w:val="20"/>
+                <w:szCs w:val="20"/>
+              </w:rPr>
+            </w:pPr>
+            <w:r>
+              <w:rPr>
+                <w:rFonts w:ascii="Arial" w:eastAsia="Arial" w:hAnsi="Arial" w:cs="Arial"/>
+                <w:color w:val="000000"/>
+                <w:sz w:val="20"/>
+                <w:szCs w:val="20"/>
+              </w:rPr>
+              <w:t>45</w:t>
+            </w:r>
+          </w:p>
+        </w:tc>
+        <w:tc>
+          <w:tcPr>
+            <w:tcW w:w="852" w:type="dxa"/>
+            <w:shd w:val="clear" w:color="auto" w:fill="auto"/>
+            <w:tcMar>
+              <w:top w:w="0" w:type="dxa"/>
+              <w:left w:w="0" w:type="dxa"/>
+              <w:bottom w:w="0" w:type="dxa"/>
+              <w:right w:w="0" w:type="dxa"/>
+            </w:tcMar>
+            <w:vAlign w:val="center"/>
+          </w:tcPr>
+          <w:p>
+            <w:pPr>
+              <w:spacing w:before="100" w:after="100"/>
+              <w:ind w:left="100" w:right="100"/>
+              <w:jc w:val="right"/>
+              <w:rPr>
+                <w:rFonts w:ascii="Arial" w:hAnsi="Arial" w:cs="Arial"/>
+                <w:sz w:val="20"/>
+                <w:szCs w:val="20"/>
+              </w:rPr>
+            </w:pPr>
+            <w:r>
+              <w:rPr>
+                <w:rFonts w:ascii="Arial" w:eastAsia="Arial" w:hAnsi="Arial" w:cs="Arial"/>
+                <w:color w:val="000000"/>
+                <w:sz w:val="20"/>
+                <w:szCs w:val="20"/>
+              </w:rPr>
+              <w:t>8</w:t>
+            </w:r>
+          </w:p>
+        </w:tc>
+        <w:tc>
+          <w:tcPr>
+            <w:tcW w:w="853" w:type="dxa"/>
+            <w:shd w:val="clear" w:color="auto" w:fill="auto"/>
+            <w:tcMar>
+              <w:top w:w="0" w:type="dxa"/>
+              <w:left w:w="0" w:type="dxa"/>
+              <w:bottom w:w="0" w:type="dxa"/>
+              <w:right w:w="0" w:type="dxa"/>
+            </w:tcMar>
+            <w:vAlign w:val="center"/>
+          </w:tcPr>
+          <w:p>
+            <w:pPr>
+              <w:spacing w:before="100" w:after="100"/>
+              <w:ind w:left="100" w:right="100"/>
+              <w:jc w:val="right"/>
+              <w:rPr>
+                <w:rFonts w:ascii="Arial" w:hAnsi="Arial" w:cs="Arial"/>
+                <w:sz w:val="20"/>
+                <w:szCs w:val="20"/>
+              </w:rPr>
+            </w:pPr>
             <w:r>
               <w:rPr>
                 <w:rFonts w:ascii="Arial" w:eastAsia="Arial" w:hAnsi="Arial" w:cs="Arial"/>
@@ -2334,151 +2562,6 @@
                 <w:szCs w:val="20"/>
               </w:rPr>
               <w:t>0</w:t>
-            </w:r>
-            <w:r>
-              <w:rPr>
-                <w:rFonts w:ascii="Arial" w:eastAsia="Arial" w:hAnsi="Arial" w:cs="Arial"/>
-                <w:color w:val="000000"/>
-                <w:sz w:val="20"/>
-                <w:szCs w:val="20"/>
-              </w:rPr>
-              <w:t>)</w:t>
-            </w:r>
-          </w:p>
-        </w:tc>
-        <w:tc>
-          <w:tcPr>
-            <w:tcW w:w="852" w:type="dxa"/>
-            <w:shd w:val="clear" w:color="auto" w:fill="auto"/>
-            <w:tcMar>
-              <w:top w:w="0" w:type="dxa"/>
-              <w:left w:w="0" w:type="dxa"/>
-              <w:bottom w:w="0" w:type="dxa"/>
-              <w:right w:w="0" w:type="dxa"/>
-            </w:tcMar>
-            <w:vAlign w:val="center"/>
-          </w:tcPr>
-          <w:p>
-            <w:pPr>
-              <w:spacing w:before="100" w:after="100"/>
-              <w:ind w:left="100" w:right="100"/>
-              <w:jc w:val="right"/>
-              <w:rPr>
-                <w:rFonts w:ascii="Arial" w:hAnsi="Arial" w:cs="Arial"/>
-                <w:sz w:val="20"/>
-                <w:szCs w:val="20"/>
-              </w:rPr>
-            </w:pPr>
-            <w:r>
-              <w:rPr>
-                <w:rFonts w:ascii="Arial" w:eastAsia="Arial" w:hAnsi="Arial" w:cs="Arial"/>
-                <w:color w:val="000000"/>
-                <w:sz w:val="20"/>
-                <w:szCs w:val="20"/>
-              </w:rPr>
-              <w:t>80</w:t>
-            </w:r>
-          </w:p>
-        </w:tc>
-        <w:tc>
-          <w:tcPr>
-            <w:tcW w:w="853" w:type="dxa"/>
-            <w:shd w:val="clear" w:color="auto" w:fill="auto"/>
-            <w:tcMar>
-              <w:top w:w="0" w:type="dxa"/>
-              <w:left w:w="0" w:type="dxa"/>
-              <w:bottom w:w="0" w:type="dxa"/>
-              <w:right w:w="0" w:type="dxa"/>
-            </w:tcMar>
-            <w:vAlign w:val="center"/>
-          </w:tcPr>
-          <w:p>
-            <w:pPr>
-              <w:spacing w:before="100" w:after="100"/>
-              <w:ind w:left="100" w:right="100"/>
-              <w:jc w:val="right"/>
-              <w:rPr>
-                <w:rFonts w:ascii="Arial" w:hAnsi="Arial" w:cs="Arial"/>
-                <w:sz w:val="20"/>
-                <w:szCs w:val="20"/>
-              </w:rPr>
-            </w:pPr>
-            <w:r>
-              <w:rPr>
-                <w:rFonts w:ascii="Arial" w:eastAsia="Arial" w:hAnsi="Arial" w:cs="Arial"/>
-                <w:color w:val="000000"/>
-                <w:sz w:val="20"/>
-                <w:szCs w:val="20"/>
-              </w:rPr>
-              <w:t>60</w:t>
-            </w:r>
-          </w:p>
-        </w:tc>
-        <w:tc>
-          <w:tcPr>
-            <w:tcW w:w="852" w:type="dxa"/>
-            <w:shd w:val="clear" w:color="auto" w:fill="auto"/>
-            <w:tcMar>
-              <w:top w:w="0" w:type="dxa"/>
-              <w:left w:w="0" w:type="dxa"/>
-              <w:bottom w:w="0" w:type="dxa"/>
-              <w:right w:w="0" w:type="dxa"/>
-            </w:tcMar>
-            <w:vAlign w:val="center"/>
-          </w:tcPr>
-          <w:p>
-            <w:pPr>
-              <w:spacing w:before="100" w:after="100"/>
-              <w:ind w:left="100" w:right="100"/>
-              <w:jc w:val="right"/>
-              <w:rPr>
-                <w:rFonts w:ascii="Arial" w:hAnsi="Arial" w:cs="Arial"/>
-                <w:sz w:val="20"/>
-                <w:szCs w:val="20"/>
-              </w:rPr>
-            </w:pPr>
-            <w:r>
-              <w:rPr>
-                <w:rFonts w:ascii="Arial" w:eastAsia="Arial" w:hAnsi="Arial" w:cs="Arial"/>
-                <w:color w:val="000000"/>
-                <w:sz w:val="20"/>
-                <w:szCs w:val="20"/>
-              </w:rPr>
-              <w:t>28</w:t>
-            </w:r>
-          </w:p>
-        </w:tc>
-        <w:tc>
-          <w:tcPr>
-            <w:tcW w:w="853" w:type="dxa"/>
-            <w:shd w:val="clear" w:color="auto" w:fill="auto"/>
-            <w:tcMar>
-              <w:top w:w="0" w:type="dxa"/>
-              <w:left w:w="0" w:type="dxa"/>
-              <w:bottom w:w="0" w:type="dxa"/>
-              <w:right w:w="0" w:type="dxa"/>
-            </w:tcMar>
-            <w:vAlign w:val="center"/>
-          </w:tcPr>
-          <w:p>
-            <w:pPr>
-              <w:spacing w:before="100" w:after="100"/>
-              <w:ind w:left="100" w:right="100"/>
-              <w:jc w:val="right"/>
-              <w:rPr>
-                <w:rFonts w:ascii="Arial" w:hAnsi="Arial" w:cs="Arial"/>
-                <w:sz w:val="20"/>
-                <w:szCs w:val="20"/>
-              </w:rPr>
-            </w:pPr>
-            <w:r>
-              <w:rPr>
-                <w:rFonts w:ascii="Arial" w:eastAsia="Arial" w:hAnsi="Arial" w:cs="Arial"/>
-                <w:color w:val="000000"/>
-                <w:sz w:val="20"/>
-                <w:szCs w:val="20"/>
-              </w:rPr>
-              <w:t>2</w:t>
             </w:r>
           </w:p>
         </w:tc>
@@ -2544,6 +2627,15 @@
                 <w:szCs w:val="20"/>
               </w:rPr>
             </w:pPr>
+            <w:r>
+              <w:rPr>
+                <w:rFonts w:ascii="Arial" w:eastAsia="Arial" w:hAnsi="Arial" w:cs="Arial"/>
+                <w:color w:val="000000"/>
+                <w:sz w:val="20"/>
+                <w:szCs w:val="20"/>
+              </w:rPr>
+              <w:t>Pessimistic</w:t>
+            </w:r>
           </w:p>
         </w:tc>
         <w:tc>
@@ -2575,6 +2667,290 @@
                 <w:sz w:val="20"/>
                 <w:szCs w:val="20"/>
               </w:rPr>
+              <w:t>Weak</w:t>
+            </w:r>
+          </w:p>
+        </w:tc>
+        <w:tc>
+          <w:tcPr>
+            <w:tcW w:w="2160" w:type="dxa"/>
+            <w:shd w:val="clear" w:color="auto" w:fill="auto"/>
+            <w:tcMar>
+              <w:top w:w="0" w:type="dxa"/>
+              <w:left w:w="0" w:type="dxa"/>
+              <w:bottom w:w="0" w:type="dxa"/>
+              <w:right w:w="0" w:type="dxa"/>
+            </w:tcMar>
+            <w:vAlign w:val="center"/>
+          </w:tcPr>
+          <w:p>
+            <w:pPr>
+              <w:spacing w:before="100" w:after="100"/>
+              <w:ind w:left="100" w:right="100"/>
+              <w:rPr>
+                <w:rFonts w:ascii="Arial" w:hAnsi="Arial" w:cs="Arial"/>
+                <w:sz w:val="20"/>
+                <w:szCs w:val="20"/>
+              </w:rPr>
+            </w:pPr>
+            <w:r>
+              <w:rPr>
+                <w:rFonts w:ascii="Arial" w:eastAsia="Arial" w:hAnsi="Arial" w:cs="Arial"/>
+                <w:color w:val="000000"/>
+                <w:sz w:val="20"/>
+                <w:szCs w:val="20"/>
+              </w:rPr>
+              <w:t>0.03 (-0.04, 0.1</w:t>
+            </w:r>
+            <w:r>
+              <w:rPr>
+                <w:rFonts w:ascii="Arial" w:eastAsia="Arial" w:hAnsi="Arial" w:cs="Arial"/>
+                <w:color w:val="000000"/>
+                <w:sz w:val="20"/>
+                <w:szCs w:val="20"/>
+              </w:rPr>
+              <w:t>0</w:t>
+            </w:r>
+            <w:r>
+              <w:rPr>
+                <w:rFonts w:ascii="Arial" w:eastAsia="Arial" w:hAnsi="Arial" w:cs="Arial"/>
+                <w:color w:val="000000"/>
+                <w:sz w:val="20"/>
+                <w:szCs w:val="20"/>
+              </w:rPr>
+              <w:t>)</w:t>
+            </w:r>
+          </w:p>
+        </w:tc>
+        <w:tc>
+          <w:tcPr>
+            <w:tcW w:w="852" w:type="dxa"/>
+            <w:shd w:val="clear" w:color="auto" w:fill="auto"/>
+            <w:tcMar>
+              <w:top w:w="0" w:type="dxa"/>
+              <w:left w:w="0" w:type="dxa"/>
+              <w:bottom w:w="0" w:type="dxa"/>
+              <w:right w:w="0" w:type="dxa"/>
+            </w:tcMar>
+            <w:vAlign w:val="center"/>
+          </w:tcPr>
+          <w:p>
+            <w:pPr>
+              <w:spacing w:before="100" w:after="100"/>
+              <w:ind w:left="100" w:right="100"/>
+              <w:jc w:val="right"/>
+              <w:rPr>
+                <w:rFonts w:ascii="Arial" w:hAnsi="Arial" w:cs="Arial"/>
+                <w:sz w:val="20"/>
+                <w:szCs w:val="20"/>
+              </w:rPr>
+            </w:pPr>
+            <w:r>
+              <w:rPr>
+                <w:rFonts w:ascii="Arial" w:eastAsia="Arial" w:hAnsi="Arial" w:cs="Arial"/>
+                <w:color w:val="000000"/>
+                <w:sz w:val="20"/>
+                <w:szCs w:val="20"/>
+              </w:rPr>
+              <w:t>80</w:t>
+            </w:r>
+          </w:p>
+        </w:tc>
+        <w:tc>
+          <w:tcPr>
+            <w:tcW w:w="853" w:type="dxa"/>
+            <w:shd w:val="clear" w:color="auto" w:fill="auto"/>
+            <w:tcMar>
+              <w:top w:w="0" w:type="dxa"/>
+              <w:left w:w="0" w:type="dxa"/>
+              <w:bottom w:w="0" w:type="dxa"/>
+              <w:right w:w="0" w:type="dxa"/>
+            </w:tcMar>
+            <w:vAlign w:val="center"/>
+          </w:tcPr>
+          <w:p>
+            <w:pPr>
+              <w:spacing w:before="100" w:after="100"/>
+              <w:ind w:left="100" w:right="100"/>
+              <w:jc w:val="right"/>
+              <w:rPr>
+                <w:rFonts w:ascii="Arial" w:hAnsi="Arial" w:cs="Arial"/>
+                <w:sz w:val="20"/>
+                <w:szCs w:val="20"/>
+              </w:rPr>
+            </w:pPr>
+            <w:r>
+              <w:rPr>
+                <w:rFonts w:ascii="Arial" w:eastAsia="Arial" w:hAnsi="Arial" w:cs="Arial"/>
+                <w:color w:val="000000"/>
+                <w:sz w:val="20"/>
+                <w:szCs w:val="20"/>
+              </w:rPr>
+              <w:t>60</w:t>
+            </w:r>
+          </w:p>
+        </w:tc>
+        <w:tc>
+          <w:tcPr>
+            <w:tcW w:w="852" w:type="dxa"/>
+            <w:shd w:val="clear" w:color="auto" w:fill="auto"/>
+            <w:tcMar>
+              <w:top w:w="0" w:type="dxa"/>
+              <w:left w:w="0" w:type="dxa"/>
+              <w:bottom w:w="0" w:type="dxa"/>
+              <w:right w:w="0" w:type="dxa"/>
+            </w:tcMar>
+            <w:vAlign w:val="center"/>
+          </w:tcPr>
+          <w:p>
+            <w:pPr>
+              <w:spacing w:before="100" w:after="100"/>
+              <w:ind w:left="100" w:right="100"/>
+              <w:jc w:val="right"/>
+              <w:rPr>
+                <w:rFonts w:ascii="Arial" w:hAnsi="Arial" w:cs="Arial"/>
+                <w:sz w:val="20"/>
+                <w:szCs w:val="20"/>
+              </w:rPr>
+            </w:pPr>
+            <w:r>
+              <w:rPr>
+                <w:rFonts w:ascii="Arial" w:eastAsia="Arial" w:hAnsi="Arial" w:cs="Arial"/>
+                <w:color w:val="000000"/>
+                <w:sz w:val="20"/>
+                <w:szCs w:val="20"/>
+              </w:rPr>
+              <w:t>28</w:t>
+            </w:r>
+          </w:p>
+        </w:tc>
+        <w:tc>
+          <w:tcPr>
+            <w:tcW w:w="853" w:type="dxa"/>
+            <w:shd w:val="clear" w:color="auto" w:fill="auto"/>
+            <w:tcMar>
+              <w:top w:w="0" w:type="dxa"/>
+              <w:left w:w="0" w:type="dxa"/>
+              <w:bottom w:w="0" w:type="dxa"/>
+              <w:right w:w="0" w:type="dxa"/>
+            </w:tcMar>
+            <w:vAlign w:val="center"/>
+          </w:tcPr>
+          <w:p>
+            <w:pPr>
+              <w:spacing w:before="100" w:after="100"/>
+              <w:ind w:left="100" w:right="100"/>
+              <w:jc w:val="right"/>
+              <w:rPr>
+                <w:rFonts w:ascii="Arial" w:hAnsi="Arial" w:cs="Arial"/>
+                <w:sz w:val="20"/>
+                <w:szCs w:val="20"/>
+              </w:rPr>
+            </w:pPr>
+            <w:r>
+              <w:rPr>
+                <w:rFonts w:ascii="Arial" w:eastAsia="Arial" w:hAnsi="Arial" w:cs="Arial"/>
+                <w:color w:val="000000"/>
+                <w:sz w:val="20"/>
+                <w:szCs w:val="20"/>
+              </w:rPr>
+              <w:t>2</w:t>
+            </w:r>
+          </w:p>
+        </w:tc>
+        <w:tc>
+          <w:tcPr>
+            <w:tcW w:w="853" w:type="dxa"/>
+            <w:shd w:val="clear" w:color="auto" w:fill="auto"/>
+            <w:tcMar>
+              <w:top w:w="0" w:type="dxa"/>
+              <w:left w:w="0" w:type="dxa"/>
+              <w:bottom w:w="0" w:type="dxa"/>
+              <w:right w:w="0" w:type="dxa"/>
+            </w:tcMar>
+            <w:vAlign w:val="center"/>
+          </w:tcPr>
+          <w:p>
+            <w:pPr>
+              <w:spacing w:before="100" w:after="100"/>
+              <w:ind w:left="100" w:right="100"/>
+              <w:jc w:val="right"/>
+              <w:rPr>
+                <w:rFonts w:ascii="Arial" w:hAnsi="Arial" w:cs="Arial"/>
+                <w:sz w:val="20"/>
+                <w:szCs w:val="20"/>
+              </w:rPr>
+            </w:pPr>
+            <w:r>
+              <w:rPr>
+                <w:rFonts w:ascii="Arial" w:eastAsia="Arial" w:hAnsi="Arial" w:cs="Arial"/>
+                <w:color w:val="000000"/>
+                <w:sz w:val="20"/>
+                <w:szCs w:val="20"/>
+              </w:rPr>
+              <w:t>0</w:t>
+            </w:r>
+          </w:p>
+        </w:tc>
+      </w:tr>
+      <w:tr>
+        <w:trPr>
+          <w:cantSplit/>
+          <w:jc w:val="center"/>
+        </w:trPr>
+        <w:tc>
+          <w:tcPr>
+            <w:tcW w:w="1587" w:type="dxa"/>
+            <w:shd w:val="clear" w:color="auto" w:fill="auto"/>
+            <w:tcMar>
+              <w:top w:w="0" w:type="dxa"/>
+              <w:left w:w="0" w:type="dxa"/>
+              <w:bottom w:w="0" w:type="dxa"/>
+              <w:right w:w="0" w:type="dxa"/>
+            </w:tcMar>
+            <w:vAlign w:val="center"/>
+          </w:tcPr>
+          <w:p>
+            <w:pPr>
+              <w:spacing w:before="100" w:after="100"/>
+              <w:ind w:left="100" w:right="100"/>
+              <w:rPr>
+                <w:rFonts w:ascii="Arial" w:hAnsi="Arial" w:cs="Arial"/>
+                <w:sz w:val="20"/>
+                <w:szCs w:val="20"/>
+              </w:rPr>
+            </w:pPr>
+          </w:p>
+        </w:tc>
+        <w:tc>
+          <w:tcPr>
+            <w:tcW w:w="1710" w:type="dxa"/>
+            <w:shd w:val="clear" w:color="auto" w:fill="auto"/>
+            <w:tcMar>
+              <w:top w:w="0" w:type="dxa"/>
+              <w:left w:w="0" w:type="dxa"/>
+              <w:bottom w:w="0" w:type="dxa"/>
+              <w:right w:w="0" w:type="dxa"/>
+            </w:tcMar>
+            <w:vAlign w:val="center"/>
+          </w:tcPr>
+          <w:p>
+            <w:pPr>
+              <w:spacing w:before="100" w:after="100"/>
+              <w:ind w:left="100" w:right="100"/>
+              <w:rPr>
+                <w:rFonts w:ascii="Arial" w:hAnsi="Arial" w:cs="Arial"/>
+                <w:sz w:val="20"/>
+                <w:szCs w:val="20"/>
+              </w:rPr>
+            </w:pPr>
+            <w:r>
+              <w:rPr>
+                <w:rFonts w:ascii="Arial" w:eastAsia="Arial" w:hAnsi="Arial" w:cs="Arial"/>
+                <w:color w:val="000000"/>
+                <w:sz w:val="20"/>
+                <w:szCs w:val="20"/>
+              </w:rPr>
               <w:t>Moderate</w:t>
             </w:r>
           </w:p>
@@ -2608,16 +2984,7 @@
                 <w:sz w:val="20"/>
                 <w:szCs w:val="20"/>
               </w:rPr>
-              <w:t>0</w:t>
-            </w:r>
-            <w:r>
-              <w:rPr>
-                <w:rFonts w:ascii="Arial" w:eastAsia="Arial" w:hAnsi="Arial" w:cs="Arial"/>
-                <w:color w:val="000000"/>
-                <w:sz w:val="20"/>
-                <w:szCs w:val="20"/>
-              </w:rPr>
-              <w:t xml:space="preserve"> (-0.05, 0.05)</w:t>
+              <w:t>0 (-0.05, 0.05)</w:t>
             </w:r>
           </w:p>
         </w:tc>

</xml_diff>

<commit_message>
Convert risk difference from decimal to percent in benefit tables
</commit_message>
<xml_diff>
--- a/benefit_table_RD.docx
+++ b/benefit_table_RD.docx
@@ -339,7 +339,27 @@
                 <w:sz w:val="20"/>
                 <w:szCs w:val="20"/>
               </w:rPr>
-              <w:t xml:space="preserve"> RD (95% </w:t>
+              <w:t xml:space="preserve"> RD</w:t>
+            </w:r>
+            <w:r>
+              <w:rPr>
+                <w:rFonts w:ascii="Arial" w:eastAsia="Arial" w:hAnsi="Arial" w:cs="Arial"/>
+                <w:b/>
+                <w:color w:val="000000"/>
+                <w:sz w:val="20"/>
+                <w:szCs w:val="20"/>
+              </w:rPr>
+              <w:t>, %</w:t>
+            </w:r>
+            <w:r>
+              <w:rPr>
+                <w:rFonts w:ascii="Arial" w:eastAsia="Arial" w:hAnsi="Arial" w:cs="Arial"/>
+                <w:b/>
+                <w:color w:val="000000"/>
+                <w:sz w:val="20"/>
+                <w:szCs w:val="20"/>
+              </w:rPr>
+              <w:t xml:space="preserve"> (95% </w:t>
             </w:r>
             <w:proofErr w:type="spellStart"/>
             <w:r>
@@ -1068,7 +1088,61 @@
                 <w:sz w:val="20"/>
                 <w:szCs w:val="20"/>
               </w:rPr>
-              <w:t>0.05 (-0.02, 0.12)</w:t>
+              <w:t>5</w:t>
+            </w:r>
+            <w:r>
+              <w:rPr>
+                <w:rFonts w:ascii="Arial" w:eastAsia="Arial" w:hAnsi="Arial" w:cs="Arial"/>
+                <w:color w:val="000000"/>
+                <w:sz w:val="20"/>
+                <w:szCs w:val="20"/>
+              </w:rPr>
+              <w:t>.2</w:t>
+            </w:r>
+            <w:r>
+              <w:rPr>
+                <w:rFonts w:ascii="Arial" w:eastAsia="Arial" w:hAnsi="Arial" w:cs="Arial"/>
+                <w:color w:val="000000"/>
+                <w:sz w:val="20"/>
+                <w:szCs w:val="20"/>
+              </w:rPr>
+              <w:t xml:space="preserve"> (-</w:t>
+            </w:r>
+            <w:r>
+              <w:rPr>
+                <w:rFonts w:ascii="Arial" w:eastAsia="Arial" w:hAnsi="Arial" w:cs="Arial"/>
+                <w:color w:val="000000"/>
+                <w:sz w:val="20"/>
+                <w:szCs w:val="20"/>
+              </w:rPr>
+              <w:t>1.6</w:t>
+            </w:r>
+            <w:r>
+              <w:rPr>
+                <w:rFonts w:ascii="Arial" w:eastAsia="Arial" w:hAnsi="Arial" w:cs="Arial"/>
+                <w:color w:val="000000"/>
+                <w:sz w:val="20"/>
+                <w:szCs w:val="20"/>
+              </w:rPr>
+              <w:t>, 12</w:t>
+            </w:r>
+            <w:r>
+              <w:rPr>
+                <w:rFonts w:ascii="Arial" w:eastAsia="Arial" w:hAnsi="Arial" w:cs="Arial"/>
+                <w:color w:val="000000"/>
+                <w:sz w:val="20"/>
+                <w:szCs w:val="20"/>
+              </w:rPr>
+              <w:t>.1</w:t>
+            </w:r>
+            <w:r>
+              <w:rPr>
+                <w:rFonts w:ascii="Arial" w:eastAsia="Arial" w:hAnsi="Arial" w:cs="Arial"/>
+                <w:color w:val="000000"/>
+                <w:sz w:val="20"/>
+                <w:szCs w:val="20"/>
+              </w:rPr>
+              <w:t>)</w:t>
             </w:r>
           </w:p>
         </w:tc>
@@ -1334,7 +1408,61 @@
                 <w:sz w:val="20"/>
                 <w:szCs w:val="20"/>
               </w:rPr>
-              <w:t>0.04 (-0.01, 0.09)</w:t>
+              <w:t>4</w:t>
+            </w:r>
+            <w:r>
+              <w:rPr>
+                <w:rFonts w:ascii="Arial" w:eastAsia="Arial" w:hAnsi="Arial" w:cs="Arial"/>
+                <w:color w:val="000000"/>
+                <w:sz w:val="20"/>
+                <w:szCs w:val="20"/>
+              </w:rPr>
+              <w:t>.0</w:t>
+            </w:r>
+            <w:r>
+              <w:rPr>
+                <w:rFonts w:ascii="Arial" w:eastAsia="Arial" w:hAnsi="Arial" w:cs="Arial"/>
+                <w:color w:val="000000"/>
+                <w:sz w:val="20"/>
+                <w:szCs w:val="20"/>
+              </w:rPr>
+              <w:t xml:space="preserve"> (-0.</w:t>
+            </w:r>
+            <w:r>
+              <w:rPr>
+                <w:rFonts w:ascii="Arial" w:eastAsia="Arial" w:hAnsi="Arial" w:cs="Arial"/>
+                <w:color w:val="000000"/>
+                <w:sz w:val="20"/>
+                <w:szCs w:val="20"/>
+              </w:rPr>
+              <w:t>7</w:t>
+            </w:r>
+            <w:r>
+              <w:rPr>
+                <w:rFonts w:ascii="Arial" w:eastAsia="Arial" w:hAnsi="Arial" w:cs="Arial"/>
+                <w:color w:val="000000"/>
+                <w:sz w:val="20"/>
+                <w:szCs w:val="20"/>
+              </w:rPr>
+              <w:t xml:space="preserve">, </w:t>
+            </w:r>
+            <w:r>
+              <w:rPr>
+                <w:rFonts w:ascii="Arial" w:eastAsia="Arial" w:hAnsi="Arial" w:cs="Arial"/>
+                <w:color w:val="000000"/>
+                <w:sz w:val="20"/>
+                <w:szCs w:val="20"/>
+              </w:rPr>
+              <w:t>8.8</w:t>
+            </w:r>
+            <w:r>
+              <w:rPr>
+                <w:rFonts w:ascii="Arial" w:eastAsia="Arial" w:hAnsi="Arial" w:cs="Arial"/>
+                <w:color w:val="000000"/>
+                <w:sz w:val="20"/>
+                <w:szCs w:val="20"/>
+              </w:rPr>
+              <w:t>)</w:t>
             </w:r>
           </w:p>
         </w:tc>
@@ -1402,7 +1530,7 @@
                 <w:sz w:val="20"/>
                 <w:szCs w:val="20"/>
               </w:rPr>
-              <w:t>79</w:t>
+              <w:t>80</w:t>
             </w:r>
           </w:p>
         </w:tc>
@@ -1600,7 +1728,52 @@
                 <w:sz w:val="20"/>
                 <w:szCs w:val="20"/>
               </w:rPr>
-              <w:t>0.03 (0, 0.07)</w:t>
+              <w:t>3.4</w:t>
+            </w:r>
+            <w:r>
+              <w:rPr>
+                <w:rFonts w:ascii="Arial" w:eastAsia="Arial" w:hAnsi="Arial" w:cs="Arial"/>
+                <w:color w:val="000000"/>
+                <w:sz w:val="20"/>
+                <w:szCs w:val="20"/>
+              </w:rPr>
+              <w:t xml:space="preserve"> (0</w:t>
+            </w:r>
+            <w:r>
+              <w:rPr>
+                <w:rFonts w:ascii="Arial" w:eastAsia="Arial" w:hAnsi="Arial" w:cs="Arial"/>
+                <w:color w:val="000000"/>
+                <w:sz w:val="20"/>
+                <w:szCs w:val="20"/>
+              </w:rPr>
+              <w:t>.2</w:t>
+            </w:r>
+            <w:r>
+              <w:rPr>
+                <w:rFonts w:ascii="Arial" w:eastAsia="Arial" w:hAnsi="Arial" w:cs="Arial"/>
+                <w:color w:val="000000"/>
+                <w:sz w:val="20"/>
+                <w:szCs w:val="20"/>
+              </w:rPr>
+              <w:t xml:space="preserve">, </w:t>
+            </w:r>
+            <w:r>
+              <w:rPr>
+                <w:rFonts w:ascii="Arial" w:eastAsia="Arial" w:hAnsi="Arial" w:cs="Arial"/>
+                <w:color w:val="000000"/>
+                <w:sz w:val="20"/>
+                <w:szCs w:val="20"/>
+              </w:rPr>
+              <w:t>6.8</w:t>
+            </w:r>
+            <w:r>
+              <w:rPr>
+                <w:rFonts w:ascii="Arial" w:eastAsia="Arial" w:hAnsi="Arial" w:cs="Arial"/>
+                <w:color w:val="000000"/>
+                <w:sz w:val="20"/>
+                <w:szCs w:val="20"/>
+              </w:rPr>
+              <w:t>)</w:t>
             </w:r>
           </w:p>
         </w:tc>
@@ -1668,7 +1841,16 @@
                 <w:sz w:val="20"/>
                 <w:szCs w:val="20"/>
               </w:rPr>
-              <w:t>81</w:t>
+              <w:t>8</w:t>
+            </w:r>
+            <w:r>
+              <w:rPr>
+                <w:rFonts w:ascii="Arial" w:eastAsia="Arial" w:hAnsi="Arial" w:cs="Arial"/>
+                <w:color w:val="000000"/>
+                <w:sz w:val="20"/>
+                <w:szCs w:val="20"/>
+              </w:rPr>
+              <w:t>0</w:t>
             </w:r>
           </w:p>
         </w:tc>
@@ -1875,7 +2057,52 @@
                 <w:sz w:val="20"/>
                 <w:szCs w:val="20"/>
               </w:rPr>
-              <w:t>0.07 (-0.02, 0.15)</w:t>
+              <w:t xml:space="preserve">6.6 </w:t>
+            </w:r>
+            <w:r>
+              <w:rPr>
+                <w:rFonts w:ascii="Arial" w:eastAsia="Arial" w:hAnsi="Arial" w:cs="Arial"/>
+                <w:color w:val="000000"/>
+                <w:sz w:val="20"/>
+                <w:szCs w:val="20"/>
+              </w:rPr>
+              <w:t>(-2</w:t>
+            </w:r>
+            <w:r>
+              <w:rPr>
+                <w:rFonts w:ascii="Arial" w:eastAsia="Arial" w:hAnsi="Arial" w:cs="Arial"/>
+                <w:color w:val="000000"/>
+                <w:sz w:val="20"/>
+                <w:szCs w:val="20"/>
+              </w:rPr>
+              <w:t>.1</w:t>
+            </w:r>
+            <w:r>
+              <w:rPr>
+                <w:rFonts w:ascii="Arial" w:eastAsia="Arial" w:hAnsi="Arial" w:cs="Arial"/>
+                <w:color w:val="000000"/>
+                <w:sz w:val="20"/>
+                <w:szCs w:val="20"/>
+              </w:rPr>
+              <w:t>, 15</w:t>
+            </w:r>
+            <w:r>
+              <w:rPr>
+                <w:rFonts w:ascii="Arial" w:eastAsia="Arial" w:hAnsi="Arial" w:cs="Arial"/>
+                <w:color w:val="000000"/>
+                <w:sz w:val="20"/>
+                <w:szCs w:val="20"/>
+              </w:rPr>
+              <w:t>.3</w:t>
+            </w:r>
+            <w:r>
+              <w:rPr>
+                <w:rFonts w:ascii="Arial" w:eastAsia="Arial" w:hAnsi="Arial" w:cs="Arial"/>
+                <w:color w:val="000000"/>
+                <w:sz w:val="20"/>
+                <w:szCs w:val="20"/>
+              </w:rPr>
+              <w:t>)</w:t>
             </w:r>
           </w:p>
         </w:tc>
@@ -1909,7 +2136,16 @@
                 <w:sz w:val="20"/>
                 <w:szCs w:val="20"/>
               </w:rPr>
-              <w:t>94</w:t>
+              <w:t>9</w:t>
+            </w:r>
+            <w:r>
+              <w:rPr>
+                <w:rFonts w:ascii="Arial" w:eastAsia="Arial" w:hAnsi="Arial" w:cs="Arial"/>
+                <w:color w:val="000000"/>
+                <w:sz w:val="20"/>
+                <w:szCs w:val="20"/>
+              </w:rPr>
+              <w:t>3</w:t>
             </w:r>
           </w:p>
         </w:tc>
@@ -2011,7 +2247,16 @@
                 <w:sz w:val="20"/>
                 <w:szCs w:val="20"/>
               </w:rPr>
-              <w:t>23</w:t>
+              <w:t>2</w:t>
+            </w:r>
+            <w:r>
+              <w:rPr>
+                <w:rFonts w:ascii="Arial" w:eastAsia="Arial" w:hAnsi="Arial" w:cs="Arial"/>
+                <w:color w:val="000000"/>
+                <w:sz w:val="20"/>
+                <w:szCs w:val="20"/>
+              </w:rPr>
+              <w:t>2</w:t>
             </w:r>
           </w:p>
         </w:tc>
@@ -2141,16 +2386,52 @@
                 <w:sz w:val="20"/>
                 <w:szCs w:val="20"/>
               </w:rPr>
-              <w:t>0.03 (-0.03, 0.1</w:t>
-            </w:r>
-            <w:r>
-              <w:rPr>
-                <w:rFonts w:ascii="Arial" w:eastAsia="Arial" w:hAnsi="Arial" w:cs="Arial"/>
-                <w:color w:val="000000"/>
-                <w:sz w:val="20"/>
-                <w:szCs w:val="20"/>
-              </w:rPr>
-              <w:t>0</w:t>
+              <w:t>3</w:t>
+            </w:r>
+            <w:r>
+              <w:rPr>
+                <w:rFonts w:ascii="Arial" w:eastAsia="Arial" w:hAnsi="Arial" w:cs="Arial"/>
+                <w:color w:val="000000"/>
+                <w:sz w:val="20"/>
+                <w:szCs w:val="20"/>
+              </w:rPr>
+              <w:t>.5</w:t>
+            </w:r>
+            <w:r>
+              <w:rPr>
+                <w:rFonts w:ascii="Arial" w:eastAsia="Arial" w:hAnsi="Arial" w:cs="Arial"/>
+                <w:color w:val="000000"/>
+                <w:sz w:val="20"/>
+                <w:szCs w:val="20"/>
+              </w:rPr>
+              <w:t xml:space="preserve"> (-3</w:t>
+            </w:r>
+            <w:r>
+              <w:rPr>
+                <w:rFonts w:ascii="Arial" w:eastAsia="Arial" w:hAnsi="Arial" w:cs="Arial"/>
+                <w:color w:val="000000"/>
+                <w:sz w:val="20"/>
+                <w:szCs w:val="20"/>
+              </w:rPr>
+              <w:t>.0</w:t>
+            </w:r>
+            <w:r>
+              <w:rPr>
+                <w:rFonts w:ascii="Arial" w:eastAsia="Arial" w:hAnsi="Arial" w:cs="Arial"/>
+                <w:color w:val="000000"/>
+                <w:sz w:val="20"/>
+                <w:szCs w:val="20"/>
+              </w:rPr>
+              <w:t xml:space="preserve">, </w:t>
+            </w:r>
+            <w:r>
+              <w:rPr>
+                <w:rFonts w:ascii="Arial" w:eastAsia="Arial" w:hAnsi="Arial" w:cs="Arial"/>
+                <w:color w:val="000000"/>
+                <w:sz w:val="20"/>
+                <w:szCs w:val="20"/>
+              </w:rPr>
+              <w:t>9.8</w:t>
             </w:r>
             <w:r>
               <w:rPr>
@@ -2425,7 +2706,52 @@
                 <w:sz w:val="20"/>
                 <w:szCs w:val="20"/>
               </w:rPr>
-              <w:t>0.02 (-0.03, 0.06)</w:t>
+              <w:t xml:space="preserve">1.8 </w:t>
+            </w:r>
+            <w:r>
+              <w:rPr>
+                <w:rFonts w:ascii="Arial" w:eastAsia="Arial" w:hAnsi="Arial" w:cs="Arial"/>
+                <w:color w:val="000000"/>
+                <w:sz w:val="20"/>
+                <w:szCs w:val="20"/>
+              </w:rPr>
+              <w:t>(-</w:t>
+            </w:r>
+            <w:r>
+              <w:rPr>
+                <w:rFonts w:ascii="Arial" w:eastAsia="Arial" w:hAnsi="Arial" w:cs="Arial"/>
+                <w:color w:val="000000"/>
+                <w:sz w:val="20"/>
+                <w:szCs w:val="20"/>
+              </w:rPr>
+              <w:t>2.8</w:t>
+            </w:r>
+            <w:r>
+              <w:rPr>
+                <w:rFonts w:ascii="Arial" w:eastAsia="Arial" w:hAnsi="Arial" w:cs="Arial"/>
+                <w:color w:val="000000"/>
+                <w:sz w:val="20"/>
+                <w:szCs w:val="20"/>
+              </w:rPr>
+              <w:t>, 6</w:t>
+            </w:r>
+            <w:r>
+              <w:rPr>
+                <w:rFonts w:ascii="Arial" w:eastAsia="Arial" w:hAnsi="Arial" w:cs="Arial"/>
+                <w:color w:val="000000"/>
+                <w:sz w:val="20"/>
+                <w:szCs w:val="20"/>
+              </w:rPr>
+              <w:t>.3</w:t>
+            </w:r>
+            <w:r>
+              <w:rPr>
+                <w:rFonts w:ascii="Arial" w:eastAsia="Arial" w:hAnsi="Arial" w:cs="Arial"/>
+                <w:color w:val="000000"/>
+                <w:sz w:val="20"/>
+                <w:szCs w:val="20"/>
+              </w:rPr>
+              <w:t>)</w:t>
             </w:r>
           </w:p>
         </w:tc>
@@ -2493,7 +2819,16 @@
                 <w:sz w:val="20"/>
                 <w:szCs w:val="20"/>
               </w:rPr>
-              <w:t>45</w:t>
+              <w:t>4</w:t>
+            </w:r>
+            <w:r>
+              <w:rPr>
+                <w:rFonts w:ascii="Arial" w:eastAsia="Arial" w:hAnsi="Arial" w:cs="Arial"/>
+                <w:color w:val="000000"/>
+                <w:sz w:val="20"/>
+                <w:szCs w:val="20"/>
+              </w:rPr>
+              <w:t>6</w:t>
             </w:r>
           </w:p>
         </w:tc>
@@ -2700,16 +3035,43 @@
                 <w:sz w:val="20"/>
                 <w:szCs w:val="20"/>
               </w:rPr>
-              <w:t>0.03 (-0.04, 0.1</w:t>
-            </w:r>
-            <w:r>
-              <w:rPr>
-                <w:rFonts w:ascii="Arial" w:eastAsia="Arial" w:hAnsi="Arial" w:cs="Arial"/>
-                <w:color w:val="000000"/>
-                <w:sz w:val="20"/>
-                <w:szCs w:val="20"/>
-              </w:rPr>
-              <w:t>0</w:t>
+              <w:t xml:space="preserve">2.9 </w:t>
+            </w:r>
+            <w:r>
+              <w:rPr>
+                <w:rFonts w:ascii="Arial" w:eastAsia="Arial" w:hAnsi="Arial" w:cs="Arial"/>
+                <w:color w:val="000000"/>
+                <w:sz w:val="20"/>
+                <w:szCs w:val="20"/>
+              </w:rPr>
+              <w:t>(-4</w:t>
+            </w:r>
+            <w:r>
+              <w:rPr>
+                <w:rFonts w:ascii="Arial" w:eastAsia="Arial" w:hAnsi="Arial" w:cs="Arial"/>
+                <w:color w:val="000000"/>
+                <w:sz w:val="20"/>
+                <w:szCs w:val="20"/>
+              </w:rPr>
+              <w:t>.0</w:t>
+            </w:r>
+            <w:r>
+              <w:rPr>
+                <w:rFonts w:ascii="Arial" w:eastAsia="Arial" w:hAnsi="Arial" w:cs="Arial"/>
+                <w:color w:val="000000"/>
+                <w:sz w:val="20"/>
+                <w:szCs w:val="20"/>
+              </w:rPr>
+              <w:t xml:space="preserve">, </w:t>
+            </w:r>
+            <w:r>
+              <w:rPr>
+                <w:rFonts w:ascii="Arial" w:eastAsia="Arial" w:hAnsi="Arial" w:cs="Arial"/>
+                <w:color w:val="000000"/>
+                <w:sz w:val="20"/>
+                <w:szCs w:val="20"/>
+              </w:rPr>
+              <w:t>9.8</w:t>
             </w:r>
             <w:r>
               <w:rPr>
@@ -2820,7 +3182,16 @@
                 <w:sz w:val="20"/>
                 <w:szCs w:val="20"/>
               </w:rPr>
-              <w:t>28</w:t>
+              <w:t>2</w:t>
+            </w:r>
+            <w:r>
+              <w:rPr>
+                <w:rFonts w:ascii="Arial" w:eastAsia="Arial" w:hAnsi="Arial" w:cs="Arial"/>
+                <w:color w:val="000000"/>
+                <w:sz w:val="20"/>
+                <w:szCs w:val="20"/>
+              </w:rPr>
+              <w:t>7</w:t>
             </w:r>
           </w:p>
         </w:tc>
@@ -2984,7 +3355,70 @@
                 <w:sz w:val="20"/>
                 <w:szCs w:val="20"/>
               </w:rPr>
-              <w:t>0 (-0.05, 0.05)</w:t>
+              <w:t>-</w:t>
+            </w:r>
+            <w:r>
+              <w:rPr>
+                <w:rFonts w:ascii="Arial" w:eastAsia="Arial" w:hAnsi="Arial" w:cs="Arial"/>
+                <w:color w:val="000000"/>
+                <w:sz w:val="20"/>
+                <w:szCs w:val="20"/>
+              </w:rPr>
+              <w:t>0</w:t>
+            </w:r>
+            <w:r>
+              <w:rPr>
+                <w:rFonts w:ascii="Arial" w:eastAsia="Arial" w:hAnsi="Arial" w:cs="Arial"/>
+                <w:color w:val="000000"/>
+                <w:sz w:val="20"/>
+                <w:szCs w:val="20"/>
+              </w:rPr>
+              <w:t>.2</w:t>
+            </w:r>
+            <w:r>
+              <w:rPr>
+                <w:rFonts w:ascii="Arial" w:eastAsia="Arial" w:hAnsi="Arial" w:cs="Arial"/>
+                <w:color w:val="000000"/>
+                <w:sz w:val="20"/>
+                <w:szCs w:val="20"/>
+              </w:rPr>
+              <w:t xml:space="preserve"> (-5</w:t>
+            </w:r>
+            <w:r>
+              <w:rPr>
+                <w:rFonts w:ascii="Arial" w:eastAsia="Arial" w:hAnsi="Arial" w:cs="Arial"/>
+                <w:color w:val="000000"/>
+                <w:sz w:val="20"/>
+                <w:szCs w:val="20"/>
+              </w:rPr>
+              <w:t>.0</w:t>
+            </w:r>
+            <w:r>
+              <w:rPr>
+                <w:rFonts w:ascii="Arial" w:eastAsia="Arial" w:hAnsi="Arial" w:cs="Arial"/>
+                <w:color w:val="000000"/>
+                <w:sz w:val="20"/>
+                <w:szCs w:val="20"/>
+              </w:rPr>
+              <w:t xml:space="preserve">, </w:t>
+            </w:r>
+            <w:r>
+              <w:rPr>
+                <w:rFonts w:ascii="Arial" w:eastAsia="Arial" w:hAnsi="Arial" w:cs="Arial"/>
+                <w:color w:val="000000"/>
+                <w:sz w:val="20"/>
+                <w:szCs w:val="20"/>
+              </w:rPr>
+              <w:t>4.</w:t>
+            </w:r>
+            <w:r>
+              <w:rPr>
+                <w:rFonts w:ascii="Arial" w:eastAsia="Arial" w:hAnsi="Arial" w:cs="Arial"/>
+                <w:color w:val="000000"/>
+                <w:sz w:val="20"/>
+                <w:szCs w:val="20"/>
+              </w:rPr>
+              <w:t>5)</w:t>
             </w:r>
           </w:p>
         </w:tc>
@@ -3259,7 +3693,61 @@
                 <w:sz w:val="20"/>
                 <w:szCs w:val="20"/>
               </w:rPr>
-              <w:t>-0.02 (-0.05, 0.02)</w:t>
+              <w:t>-</w:t>
+            </w:r>
+            <w:r>
+              <w:rPr>
+                <w:rFonts w:ascii="Arial" w:eastAsia="Arial" w:hAnsi="Arial" w:cs="Arial"/>
+                <w:color w:val="000000"/>
+                <w:sz w:val="20"/>
+                <w:szCs w:val="20"/>
+              </w:rPr>
+              <w:t>1.6</w:t>
+            </w:r>
+            <w:r>
+              <w:rPr>
+                <w:rFonts w:ascii="Arial" w:eastAsia="Arial" w:hAnsi="Arial" w:cs="Arial"/>
+                <w:color w:val="000000"/>
+                <w:sz w:val="20"/>
+                <w:szCs w:val="20"/>
+              </w:rPr>
+              <w:t xml:space="preserve"> (-5</w:t>
+            </w:r>
+            <w:r>
+              <w:rPr>
+                <w:rFonts w:ascii="Arial" w:eastAsia="Arial" w:hAnsi="Arial" w:cs="Arial"/>
+                <w:color w:val="000000"/>
+                <w:sz w:val="20"/>
+                <w:szCs w:val="20"/>
+              </w:rPr>
+              <w:t>.0</w:t>
+            </w:r>
+            <w:r>
+              <w:rPr>
+                <w:rFonts w:ascii="Arial" w:eastAsia="Arial" w:hAnsi="Arial" w:cs="Arial"/>
+                <w:color w:val="000000"/>
+                <w:sz w:val="20"/>
+                <w:szCs w:val="20"/>
+              </w:rPr>
+              <w:t xml:space="preserve">, </w:t>
+            </w:r>
+            <w:r>
+              <w:rPr>
+                <w:rFonts w:ascii="Arial" w:eastAsia="Arial" w:hAnsi="Arial" w:cs="Arial"/>
+                <w:color w:val="000000"/>
+                <w:sz w:val="20"/>
+                <w:szCs w:val="20"/>
+              </w:rPr>
+              <w:t>1.6</w:t>
+            </w:r>
+            <w:r>
+              <w:rPr>
+                <w:rFonts w:ascii="Arial" w:eastAsia="Arial" w:hAnsi="Arial" w:cs="Arial"/>
+                <w:color w:val="000000"/>
+                <w:sz w:val="20"/>
+                <w:szCs w:val="20"/>
+              </w:rPr>
+              <w:t>)</w:t>
             </w:r>
           </w:p>
         </w:tc>
@@ -3333,7 +3821,7 @@
                 <w:sz w:val="20"/>
                 <w:szCs w:val="20"/>
               </w:rPr>
-              <w:t>1</w:t>
+              <w:t>2</w:t>
             </w:r>
           </w:p>
         </w:tc>

</xml_diff>

<commit_message>
RD notation to ARD
</commit_message>
<xml_diff>
--- a/benefit_table_RD.docx
+++ b/benefit_table_RD.docx
@@ -339,7 +339,27 @@
                 <w:sz w:val="20"/>
                 <w:szCs w:val="20"/>
               </w:rPr>
-              <w:t xml:space="preserve"> RD</w:t>
+              <w:t xml:space="preserve"> </w:t>
+            </w:r>
+            <w:r>
+              <w:rPr>
+                <w:rFonts w:ascii="Arial" w:eastAsia="Arial" w:hAnsi="Arial" w:cs="Arial"/>
+                <w:b/>
+                <w:color w:val="000000"/>
+                <w:sz w:val="20"/>
+                <w:szCs w:val="20"/>
+              </w:rPr>
+              <w:t>A</w:t>
+            </w:r>
+            <w:r>
+              <w:rPr>
+                <w:rFonts w:ascii="Arial" w:eastAsia="Arial" w:hAnsi="Arial" w:cs="Arial"/>
+                <w:b/>
+                <w:color w:val="000000"/>
+                <w:sz w:val="20"/>
+                <w:szCs w:val="20"/>
+              </w:rPr>
+              <w:t>RD</w:t>
             </w:r>
             <w:r>
               <w:rPr>

</xml_diff>

<commit_message>
Convert risk labels to benefit labels
</commit_message>
<xml_diff>
--- a/benefit_table_RD.docx
+++ b/benefit_table_RD.docx
@@ -171,7 +171,17 @@
                 <w:sz w:val="20"/>
                 <w:szCs w:val="20"/>
               </w:rPr>
-              <w:t>RD is greater than the specified threshold</w:t>
+              <w:t>B</w:t>
+            </w:r>
+            <w:r>
+              <w:rPr>
+                <w:rFonts w:ascii="Arial" w:eastAsia="Arial" w:hAnsi="Arial" w:cs="Arial"/>
+                <w:b/>
+                <w:color w:val="000000"/>
+                <w:sz w:val="20"/>
+                <w:szCs w:val="20"/>
+              </w:rPr>
+              <w:t>D is greater than the specified threshold</w:t>
             </w:r>
             <w:r>
               <w:rPr>
@@ -359,7 +369,17 @@
                 <w:sz w:val="20"/>
                 <w:szCs w:val="20"/>
               </w:rPr>
-              <w:t>RD</w:t>
+              <w:t>B</w:t>
+            </w:r>
+            <w:r>
+              <w:rPr>
+                <w:rFonts w:ascii="Arial" w:eastAsia="Arial" w:hAnsi="Arial" w:cs="Arial"/>
+                <w:b/>
+                <w:color w:val="000000"/>
+                <w:sz w:val="20"/>
+                <w:szCs w:val="20"/>
+              </w:rPr>
+              <w:t>D</w:t>
             </w:r>
             <w:r>
               <w:rPr>

</xml_diff>